<commit_message>
chore: make edits to the project report
</commit_message>
<xml_diff>
--- a/Proj2/Report.docx
+++ b/Proj2/Report.docx
@@ -1,23 +1,31 @@
 
 <file path=word/document.xml><?xml version="1.0" encoding="utf-8"?>
-<w:document xmlns:wpc="http://schemas.microsoft.com/office/word/2010/wordprocessingCanvas" xmlns:cx="http://schemas.microsoft.com/office/drawing/2014/chartex" xmlns:cx1="http://schemas.microsoft.com/office/drawing/2015/9/8/chartex" xmlns:cx2="http://schemas.microsoft.com/office/drawing/2015/10/21/chartex" xmlns:cx3="http://schemas.microsoft.com/office/drawing/2016/5/9/chartex" xmlns:cx4="http://schemas.microsoft.com/office/drawing/2016/5/10/chartex" xmlns:cx5="http://schemas.microsoft.com/office/drawing/2016/5/11/chartex" xmlns:cx6="http://schemas.microsoft.com/office/drawing/2016/5/12/chartex" xmlns:cx7="http://schemas.microsoft.com/office/drawing/2016/5/13/chartex" xmlns:cx8="http://schemas.microsoft.com/office/drawing/2016/5/14/chartex" xmlns:mc="http://schemas.openxmlformats.org/markup-compatibility/2006" xmlns:aink="http://schemas.microsoft.com/office/drawing/2016/ink" xmlns:am3d="http://schemas.microsoft.com/office/drawing/2017/model3d" xmlns:o="urn:schemas-microsoft-com:office:office" xmlns:r="http://schemas.openxmlformats.org/officeDocument/2006/relationships" xmlns:m="http://schemas.openxmlformats.org/officeDocument/2006/math" xmlns:v="urn:schemas-microsoft-com:vml" xmlns:wp14="http://schemas.microsoft.com/office/word/2010/wordprocessingDrawing" xmlns:wp="http://schemas.openxmlformats.org/drawingml/2006/wordprocessingDrawing" xmlns:w10="urn:schemas-microsoft-com:office:word" xmlns:w="http://schemas.openxmlformats.org/wordprocessingml/2006/main" xmlns:w14="http://schemas.microsoft.com/office/word/2010/wordml" xmlns:w15="http://schemas.microsoft.com/office/word/2012/wordml" xmlns:w16cex="http://schemas.microsoft.com/office/word/2018/wordml/cex" xmlns:w16cid="http://schemas.microsoft.com/office/word/2016/wordml/cid" xmlns:w16="http://schemas.microsoft.com/office/word/2018/wordml" xmlns:w16se="http://schemas.microsoft.com/office/word/2015/wordml/symex" xmlns:wpg="http://schemas.microsoft.com/office/word/2010/wordprocessingGroup" xmlns:wpi="http://schemas.microsoft.com/office/word/2010/wordprocessingInk" xmlns:wne="http://schemas.microsoft.com/office/word/2006/wordml" xmlns:wps="http://schemas.microsoft.com/office/word/2010/wordprocessingShape" mc:Ignorable="w14 w15 w16se w16cid w16 w16cex wp14">
+<w:document xmlns:wpc="http://schemas.microsoft.com/office/word/2010/wordprocessingCanvas" xmlns:cx="http://schemas.microsoft.com/office/drawing/2014/chartex" xmlns:cx1="http://schemas.microsoft.com/office/drawing/2015/9/8/chartex" xmlns:cx2="http://schemas.microsoft.com/office/drawing/2015/10/21/chartex" xmlns:cx3="http://schemas.microsoft.com/office/drawing/2016/5/9/chartex" xmlns:cx4="http://schemas.microsoft.com/office/drawing/2016/5/10/chartex" xmlns:cx5="http://schemas.microsoft.com/office/drawing/2016/5/11/chartex" xmlns:cx6="http://schemas.microsoft.com/office/drawing/2016/5/12/chartex" xmlns:cx7="http://schemas.microsoft.com/office/drawing/2016/5/13/chartex" xmlns:cx8="http://schemas.microsoft.com/office/drawing/2016/5/14/chartex" xmlns:mc="http://schemas.openxmlformats.org/markup-compatibility/2006" xmlns:aink="http://schemas.microsoft.com/office/drawing/2016/ink" xmlns:am3d="http://schemas.microsoft.com/office/drawing/2017/model3d" xmlns:o="urn:schemas-microsoft-com:office:office" xmlns:r="http://schemas.openxmlformats.org/officeDocument/2006/relationships" xmlns:m="http://schemas.openxmlformats.org/officeDocument/2006/math" xmlns:v="urn:schemas-microsoft-com:vml" xmlns:wp14="http://schemas.microsoft.com/office/word/2010/wordprocessingDrawing" xmlns:wp="http://schemas.openxmlformats.org/drawingml/2006/wordprocessingDrawing" xmlns:w10="urn:schemas-microsoft-com:office:word" xmlns:w="http://schemas.openxmlformats.org/wordprocessingml/2006/main" xmlns:w14="http://schemas.microsoft.com/office/word/2010/wordml" xmlns:w15="http://schemas.microsoft.com/office/word/2012/wordml" xmlns:w16cid="http://schemas.microsoft.com/office/word/2016/wordml/cid" xmlns:w16se="http://schemas.microsoft.com/office/word/2015/wordml/symex" xmlns:wpg="http://schemas.microsoft.com/office/word/2010/wordprocessingGroup" xmlns:wpi="http://schemas.microsoft.com/office/word/2010/wordprocessingInk" xmlns:wne="http://schemas.microsoft.com/office/word/2006/wordml" xmlns:wps="http://schemas.microsoft.com/office/word/2010/wordprocessingShape" mc:Ignorable="w14 w15 w16se w16cid wp14">
   <w:body>
     <w:p>
       <w:pPr>
         <w:jc w:val="center"/>
         <w:rPr>
-          <w:rFonts w:ascii="Aharoni" w:hAnsi="Aharoni" w:cs="Aharoni" w:hint="cs"/>
+          <w:rFonts w:ascii="Britannic Bold" w:hAnsi="Britannic Bold" w:cs="Aharoni"/>
           <w:sz w:val="48"/>
           <w:szCs w:val="48"/>
         </w:rPr>
       </w:pPr>
       <w:r>
         <w:rPr>
-          <w:rFonts w:ascii="Aharoni" w:hAnsi="Aharoni" w:cs="Aharoni" w:hint="cs"/>
+          <w:rFonts w:ascii="Britannic Bold" w:hAnsi="Britannic Bold" w:cs="Aharoni"/>
           <w:sz w:val="48"/>
           <w:szCs w:val="48"/>
         </w:rPr>
-        <w:t>Project Report</w:t>
+        <w:t>COP5615 Project</w:t>
+      </w:r>
+      <w:r>
+        <w:rPr>
+          <w:rFonts w:ascii="Britannic Bold" w:hAnsi="Britannic Bold" w:cs="Aharoni"/>
+          <w:sz w:val="48"/>
+          <w:szCs w:val="48"/>
+        </w:rPr>
+        <w:t xml:space="preserve"> Report 2</w:t>
       </w:r>
     </w:p>
     <w:p>
@@ -52,7 +60,23 @@
           <w:b/>
           <w:bCs/>
         </w:rPr>
-        <w:t>Sai Pradyumna Reddy Chegireddy (UFID: 3463-1711)</w:t>
+        <w:t xml:space="preserve">Sai Pradyumna Reddy </w:t>
+      </w:r>
+      <w:proofErr w:type="spellStart"/>
+      <w:r>
+        <w:rPr>
+          <w:b/>
+          <w:bCs/>
+        </w:rPr>
+        <w:t>Chegireddy</w:t>
+      </w:r>
+      <w:proofErr w:type="spellEnd"/>
+      <w:r>
+        <w:rPr>
+          <w:b/>
+          <w:bCs/>
+        </w:rPr>
+        <w:t xml:space="preserve"> (UFID: 3463-1711)</w:t>
       </w:r>
     </w:p>
     <w:p>
@@ -72,7 +96,39 @@
           <w:b/>
           <w:bCs/>
         </w:rPr>
-        <w:t>Sri Greeshma Avadhootha (UFID: 1613-6609)</w:t>
+        <w:t xml:space="preserve">Sri </w:t>
+      </w:r>
+      <w:proofErr w:type="spellStart"/>
+      <w:r>
+        <w:rPr>
+          <w:b/>
+          <w:bCs/>
+        </w:rPr>
+        <w:t>Greeshma</w:t>
+      </w:r>
+      <w:proofErr w:type="spellEnd"/>
+      <w:r>
+        <w:rPr>
+          <w:b/>
+          <w:bCs/>
+        </w:rPr>
+        <w:t xml:space="preserve"> </w:t>
+      </w:r>
+      <w:proofErr w:type="spellStart"/>
+      <w:r>
+        <w:rPr>
+          <w:b/>
+          <w:bCs/>
+        </w:rPr>
+        <w:t>Avadhootha</w:t>
+      </w:r>
+      <w:proofErr w:type="spellEnd"/>
+      <w:r>
+        <w:rPr>
+          <w:b/>
+          <w:bCs/>
+        </w:rPr>
+        <w:t xml:space="preserve"> (UFID: 1613-6609)</w:t>
       </w:r>
     </w:p>
     <w:p>
@@ -91,98 +147,30 @@
       </w:r>
     </w:p>
     <w:p>
+      <w:pPr>
+        <w:jc w:val="both"/>
+      </w:pPr>
       <w:r>
-        <w:t xml:space="preserve">For the Gossip algorithm, int our implementation, </w:t>
-      </w:r>
-      <w:r>
-        <w:t xml:space="preserve">when a particular node receives a rumor </w:t>
-      </w:r>
-      <w:r>
-        <w:t>6</w:t>
-      </w:r>
-      <w:r>
-        <w:t>0 times, it stops transmitting</w:t>
-      </w:r>
-      <w:r>
-        <w:t xml:space="preserve"> </w:t>
-      </w:r>
-      <w:r>
-        <w:t xml:space="preserve">the rumor. </w:t>
-      </w:r>
-      <w:r>
-        <w:t xml:space="preserve">The convergence of the Gossip algorithm occurs when all the nodes in the network have </w:t>
-      </w:r>
-      <w:r>
-        <w:t xml:space="preserve">heard the rumor. </w:t>
-      </w:r>
-      <w:r>
-        <w:t xml:space="preserve">The algorithm is terminated after convergence and we </w:t>
-      </w:r>
-      <w:proofErr w:type="gramStart"/>
-      <w:r>
-        <w:t>measure  time</w:t>
-      </w:r>
-      <w:proofErr w:type="gramEnd"/>
-      <w:r>
-        <w:t xml:space="preserve"> elapsed for the algorithm to converge. </w:t>
+        <w:t>In our implementation of the gossip algorithm, a node terminates after hearing a rumor 60 times i.e. it stops passing the Rumor to a random neighbor. The convergence of the gossip implementation is measured when all the nodes in the network have terminated. For 2D grid and Imperfect 2D grid topologies, we round the number of nodes to the nearest perfect square.</w:t>
       </w:r>
     </w:p>
     <w:p>
+      <w:pPr>
+        <w:jc w:val="both"/>
+      </w:pPr>
       <w:r>
-        <w:t xml:space="preserve">For PushSum algorithm, </w:t>
+        <w:t xml:space="preserve">In our implementation of Push-Sum algorithm, every node is initialized with the values suggested in the project handout of s = </w:t>
+      </w:r>
+      <w:proofErr w:type="spellStart"/>
+      <w:r>
+        <w:t>i</w:t>
+      </w:r>
+      <w:proofErr w:type="spellEnd"/>
+      <w:r>
+        <w:t xml:space="preserve"> and w = 1. Similar to our gossip implementation, the number of nodes is rounded to the nearest perfect square for 2D grid and Imperfect 2D grid topologies. The main process asks a random node to start which then passes a message consisting of a tuple of (s/2, w/2) to a random neighbor while keeping values of s/2 and w/2 as its state. When an actor receives a message tuple, it adds the tuple to its state and keeps half its value while passing on </w:t>
       </w:r>
       <w:r>
-        <w:t xml:space="preserve">in our implementation, </w:t>
-      </w:r>
-      <w:proofErr w:type="gramStart"/>
-      <w:r>
-        <w:t>we  consider</w:t>
-      </w:r>
-      <w:proofErr w:type="gramEnd"/>
-      <w:r>
-        <w:t xml:space="preserve"> a node to have converged if the average estimate i.e</w:t>
-      </w:r>
-      <w:r>
-        <w:t xml:space="preserve"> </w:t>
-      </w:r>
-      <w:r>
-        <w:t xml:space="preserve"> s/w ratio </w:t>
-      </w:r>
-      <w:r>
-        <w:t xml:space="preserve">does not change more than 10 </w:t>
-      </w:r>
-      <w:r>
-        <w:rPr>
-          <w:vertAlign w:val="superscript"/>
-        </w:rPr>
-        <w:t>-10</w:t>
-      </w:r>
-      <w:r>
-        <w:t xml:space="preserve"> in three consecutive message receive</w:t>
-      </w:r>
-      <w:r>
-        <w:t xml:space="preserve"> </w:t>
-      </w:r>
-      <w:r>
-        <w:t>rounds</w:t>
-      </w:r>
-      <w:r>
-        <w:t xml:space="preserve">. </w:t>
-      </w:r>
-      <w:r>
-        <w:t xml:space="preserve">rounds. </w:t>
-      </w:r>
-      <w:r>
-        <w:t>The algorithm is terminat</w:t>
-      </w:r>
-      <w:r>
-        <w:t>ed</w:t>
-      </w:r>
-      <w:r>
-        <w:t xml:space="preserve"> after </w:t>
-      </w:r>
-      <w:r>
-        <w:t>one node converges in the network.</w:t>
+        <w:t>another half to a random node. This process continues until an actor’s s/w ratio does not change more than 1.0e-10 for three consecutive iterations after which the actor terminates i.e. it stops passing a tuple to a random neighbor and the algorithm converges when the sum estimates i.e. s/w converge to the average of the sum.</w:t>
       </w:r>
     </w:p>
     <w:p>
@@ -207,7 +195,6 @@
         </w:rPr>
         <w:t xml:space="preserve">Graphs </w:t>
       </w:r>
-      <w:proofErr w:type="gramStart"/>
       <w:r>
         <w:rPr>
           <w:b/>
@@ -220,16 +207,8 @@
           <w:b/>
           <w:bCs/>
         </w:rPr>
-        <w:t xml:space="preserve">s </w:t>
+        <w:t>s:</w:t>
       </w:r>
-      <w:r>
-        <w:rPr>
-          <w:b/>
-          <w:bCs/>
-        </w:rPr>
-        <w:t>:</w:t>
-      </w:r>
-      <w:proofErr w:type="gramEnd"/>
       <w:r>
         <w:rPr>
           <w:b/>
@@ -249,14 +228,28 @@
           <w:b/>
           <w:bCs/>
         </w:rPr>
-        <w:t>onvergence time</w:t>
+        <w:t xml:space="preserve">onvergence </w:t>
       </w:r>
       <w:r>
         <w:rPr>
           <w:b/>
           <w:bCs/>
         </w:rPr>
-        <w:t>(ms)</w:t>
+        <w:t>time</w:t>
+      </w:r>
+      <w:r>
+        <w:rPr>
+          <w:b/>
+          <w:bCs/>
+        </w:rPr>
+        <w:t xml:space="preserve"> (Milliseconds</w:t>
+      </w:r>
+      <w:r>
+        <w:rPr>
+          <w:b/>
+          <w:bCs/>
+        </w:rPr>
+        <w:t>)</w:t>
       </w:r>
       <w:r>
         <w:rPr>
@@ -277,7 +270,28 @@
           <w:b/>
           <w:bCs/>
         </w:rPr>
-        <w:t>for different topologies</w:t>
+        <w:t xml:space="preserve">for </w:t>
+      </w:r>
+      <w:r>
+        <w:rPr>
+          <w:b/>
+          <w:bCs/>
+        </w:rPr>
+        <w:t>each</w:t>
+      </w:r>
+      <w:r>
+        <w:rPr>
+          <w:b/>
+          <w:bCs/>
+        </w:rPr>
+        <w:t xml:space="preserve"> </w:t>
+      </w:r>
+      <w:r>
+        <w:rPr>
+          <w:b/>
+          <w:bCs/>
+        </w:rPr>
+        <w:t>topology</w:t>
       </w:r>
     </w:p>
     <w:p>
@@ -522,7 +536,21 @@
           <w:b/>
           <w:bCs/>
         </w:rPr>
-        <w:t>PushSum Algorithm:</w:t>
+        <w:t>Push</w:t>
+      </w:r>
+      <w:r>
+        <w:rPr>
+          <w:b/>
+          <w:bCs/>
+        </w:rPr>
+        <w:t>-</w:t>
+      </w:r>
+      <w:r>
+        <w:rPr>
+          <w:b/>
+          <w:bCs/>
+        </w:rPr>
+        <w:t>Sum Algorithm:</w:t>
       </w:r>
     </w:p>
     <w:p>
@@ -719,8 +747,9 @@
       <w:r>
         <w:t xml:space="preserve"> plot the convergence times of push-sum algorithm vs number of nodes for different</w:t>
       </w:r>
-    </w:p>
-    <w:p>
+      <w:r>
+        <w:t xml:space="preserve"> </w:t>
+      </w:r>
       <w:r>
         <w:t>topologies.</w:t>
       </w:r>
@@ -738,7 +767,14 @@
           <w:b/>
           <w:bCs/>
         </w:rPr>
-        <w:t>Interesting Observations:</w:t>
+        <w:t>Findings and Analysis</w:t>
+      </w:r>
+      <w:r>
+        <w:rPr>
+          <w:b/>
+          <w:bCs/>
+        </w:rPr>
+        <w:t>:</w:t>
       </w:r>
     </w:p>
     <w:p>
@@ -752,18 +788,13 @@
           <w:tab w:val="left" w:pos="450"/>
         </w:tabs>
         <w:ind w:left="180" w:hanging="180"/>
+        <w:jc w:val="both"/>
       </w:pPr>
       <w:r>
-        <w:t xml:space="preserve"> </w:t>
+        <w:t>Line topology is the most inefficient in both Gossip and Push-Sum implementations. Especially in the case of Push-Sum, it takes inordinately long time to converge since it has only two consecutive neighbors and converging the sum estimate to the average of the sum will intuitively take a very long time.</w:t>
       </w:r>
       <w:r>
-        <w:t>The Line topology showed the maximum convergence times for the Gossip and Pushsum Algorithms</w:t>
-      </w:r>
-      <w:r>
-        <w:t xml:space="preserve">. Since each node has a maximum of 2 neighbors in this topology, </w:t>
-      </w:r>
-      <w:r>
-        <w:t>the propagation of the message is slower in the network in comparison to other topologies</w:t>
+        <w:t xml:space="preserve"> Our observations confirm this.</w:t>
       </w:r>
     </w:p>
     <w:p>
@@ -777,9 +808,10 @@
           <w:tab w:val="left" w:pos="450"/>
         </w:tabs>
         <w:ind w:left="180" w:hanging="180"/>
+        <w:jc w:val="both"/>
       </w:pPr>
       <w:r>
-        <w:t xml:space="preserve"> Following the above intuition, the full topology should have the least convergence time because of the interconnection of each node to every other node in the network. From the results obtained, our assumption was correct.</w:t>
+        <w:t>Full topology is the most efficient in both Gossip and Push-Sum implementations. Since every node is connected to every other node, the diffusion of the Rumor in the network is quickest among all topologies. This was confirmed in our observations for our Gossip implementation.</w:t>
       </w:r>
     </w:p>
     <w:p>
@@ -793,42 +825,111 @@
           <w:tab w:val="left" w:pos="450"/>
         </w:tabs>
         <w:ind w:left="180" w:hanging="180"/>
+        <w:jc w:val="both"/>
       </w:pPr>
       <w:r>
-        <w:t xml:space="preserve"> </w:t>
+        <w:t xml:space="preserve"> In a Full topology, since every node is connected to every other node, the sum estimate</w:t>
       </w:r>
       <w:r>
-        <w:t>Push</w:t>
+        <w:t xml:space="preserve"> for each node</w:t>
       </w:r>
       <w:r>
-        <w:t>s</w:t>
+        <w:t xml:space="preserve"> should converge quickly to the average of the total sum</w:t>
       </w:r>
       <w:r>
-        <w:t xml:space="preserve">um and </w:t>
+        <w:t>. Our observations for the Push-Sum implementation for a Full topology bore out this prediction.</w:t>
+      </w:r>
+    </w:p>
+    <w:p>
+      <w:pPr>
+        <w:pStyle w:val="ListParagraph"/>
+        <w:numPr>
+          <w:ilvl w:val="0"/>
+          <w:numId w:val="2"/>
+        </w:numPr>
+        <w:tabs>
+          <w:tab w:val="left" w:pos="450"/>
+        </w:tabs>
+        <w:ind w:left="180" w:hanging="180"/>
+        <w:jc w:val="both"/>
+      </w:pPr>
+      <w:r>
+        <w:t>A 2D Grid topology with at most four neighbors for every node should improve on the performance of the line topology as it has more neighbors to spread the Rumor. This was borne out in our observations as nodes in a 2D Grid topology diffused the Rumor quicker than in nodes in a line topology.</w:t>
+      </w:r>
+    </w:p>
+    <w:p>
+      <w:pPr>
+        <w:pStyle w:val="ListParagraph"/>
+        <w:numPr>
+          <w:ilvl w:val="0"/>
+          <w:numId w:val="2"/>
+        </w:numPr>
+        <w:tabs>
+          <w:tab w:val="left" w:pos="450"/>
+        </w:tabs>
+        <w:ind w:left="180" w:hanging="180"/>
+        <w:jc w:val="both"/>
+      </w:pPr>
+      <w:r>
+        <w:t xml:space="preserve">An Imperfect 2D Grid topology with at most 4 regular grid neighbors and another randomly assigned neighbor should </w:t>
       </w:r>
       <w:r>
-        <w:t>G</w:t>
+        <w:t>have a better performance than a regular 2D Grid topology in a Gossip implementation</w:t>
       </w:r>
       <w:r>
-        <w:t xml:space="preserve">ossip algorithm similar </w:t>
+        <w:t xml:space="preserve"> due to the extra random assignment</w:t>
       </w:r>
       <w:r>
-        <w:t xml:space="preserve">ordering of the various topologies in their </w:t>
+        <w:t xml:space="preserve">. Our observations confirmed this expectation as the Rumor was diffused much more rapidly in an Imperfect 2D Grid topology compared to </w:t>
       </w:r>
       <w:r>
-        <w:t>graphs. This must be</w:t>
+        <w:t>a regular 2D Grid topology.</w:t>
+      </w:r>
+    </w:p>
+    <w:p>
+      <w:pPr>
+        <w:pStyle w:val="ListParagraph"/>
+        <w:numPr>
+          <w:ilvl w:val="0"/>
+          <w:numId w:val="2"/>
+        </w:numPr>
+        <w:tabs>
+          <w:tab w:val="left" w:pos="450"/>
+        </w:tabs>
+        <w:ind w:left="180" w:hanging="180"/>
+        <w:jc w:val="both"/>
+      </w:pPr>
+      <w:r>
+        <w:t>Since there is an extra randomly assigned neighbor for each node in an Imperfect 2D Grid topology, the sum estimate converges quicker to the average of the total sum than in a 2D Grid topology. Our observations confirm this and show that an Imperfect 2D Grid topology has a superior performance than a 2D Grid topology in a Push-Sum Implementation.</w:t>
+      </w:r>
+    </w:p>
+    <w:p>
+      <w:pPr>
+        <w:pStyle w:val="ListParagraph"/>
+        <w:numPr>
+          <w:ilvl w:val="0"/>
+          <w:numId w:val="2"/>
+        </w:numPr>
+        <w:tabs>
+          <w:tab w:val="left" w:pos="450"/>
+        </w:tabs>
+        <w:ind w:left="180" w:hanging="180"/>
+        <w:jc w:val="both"/>
+      </w:pPr>
+      <w:r>
+        <w:t>The general order of convergence was more or less similar in both Gossip and Push-Sum implementations with Full topology being the quickest and a line topology being the slowest to converge</w:t>
       </w:r>
       <w:r>
-        <w:t xml:space="preserve"> </w:t>
+        <w:t xml:space="preserve">. </w:t>
       </w:r>
-      <w:proofErr w:type="gramStart"/>
       <w:r>
-        <w:t>due to the fact that</w:t>
+        <w:t xml:space="preserve">Imperfect 2D Grid topology showed better performance than a 2D Grid topology </w:t>
       </w:r>
-      <w:proofErr w:type="gramEnd"/>
       <w:r>
-        <w:t xml:space="preserve"> both share an underlying similarity in sharing the message.</w:t>
+        <w:t>while being sandwiched between Full and Line topologies.</w:t>
       </w:r>
+      <w:bookmarkStart w:id="0" w:name="_GoBack"/>
+      <w:bookmarkEnd w:id="0"/>
     </w:p>
     <w:sectPr>
       <w:pgSz w:w="12240" w:h="15840"/>
@@ -841,7 +942,7 @@
 </file>
 
 <file path=word/numbering.xml><?xml version="1.0" encoding="utf-8"?>
-<w:numbering xmlns:wpc="http://schemas.microsoft.com/office/word/2010/wordprocessingCanvas" xmlns:cx="http://schemas.microsoft.com/office/drawing/2014/chartex" xmlns:cx1="http://schemas.microsoft.com/office/drawing/2015/9/8/chartex" xmlns:cx2="http://schemas.microsoft.com/office/drawing/2015/10/21/chartex" xmlns:cx3="http://schemas.microsoft.com/office/drawing/2016/5/9/chartex" xmlns:cx4="http://schemas.microsoft.com/office/drawing/2016/5/10/chartex" xmlns:cx5="http://schemas.microsoft.com/office/drawing/2016/5/11/chartex" xmlns:cx6="http://schemas.microsoft.com/office/drawing/2016/5/12/chartex" xmlns:cx7="http://schemas.microsoft.com/office/drawing/2016/5/13/chartex" xmlns:cx8="http://schemas.microsoft.com/office/drawing/2016/5/14/chartex" xmlns:mc="http://schemas.openxmlformats.org/markup-compatibility/2006" xmlns:aink="http://schemas.microsoft.com/office/drawing/2016/ink" xmlns:am3d="http://schemas.microsoft.com/office/drawing/2017/model3d" xmlns:o="urn:schemas-microsoft-com:office:office" xmlns:r="http://schemas.openxmlformats.org/officeDocument/2006/relationships" xmlns:m="http://schemas.openxmlformats.org/officeDocument/2006/math" xmlns:v="urn:schemas-microsoft-com:vml" xmlns:wp14="http://schemas.microsoft.com/office/word/2010/wordprocessingDrawing" xmlns:wp="http://schemas.openxmlformats.org/drawingml/2006/wordprocessingDrawing" xmlns:w10="urn:schemas-microsoft-com:office:word" xmlns:w="http://schemas.openxmlformats.org/wordprocessingml/2006/main" xmlns:w14="http://schemas.microsoft.com/office/word/2010/wordml" xmlns:w15="http://schemas.microsoft.com/office/word/2012/wordml" xmlns:w16cex="http://schemas.microsoft.com/office/word/2018/wordml/cex" xmlns:w16cid="http://schemas.microsoft.com/office/word/2016/wordml/cid" xmlns:w16="http://schemas.microsoft.com/office/word/2018/wordml" xmlns:w16se="http://schemas.microsoft.com/office/word/2015/wordml/symex" xmlns:wpg="http://schemas.microsoft.com/office/word/2010/wordprocessingGroup" xmlns:wpi="http://schemas.microsoft.com/office/word/2010/wordprocessingInk" xmlns:wne="http://schemas.microsoft.com/office/word/2006/wordml" xmlns:wps="http://schemas.microsoft.com/office/word/2010/wordprocessingShape" mc:Ignorable="w14 w15 w16se w16cid w16 w16cex wp14">
+<w:numbering xmlns:wpc="http://schemas.microsoft.com/office/word/2010/wordprocessingCanvas" xmlns:cx="http://schemas.microsoft.com/office/drawing/2014/chartex" xmlns:cx1="http://schemas.microsoft.com/office/drawing/2015/9/8/chartex" xmlns:cx2="http://schemas.microsoft.com/office/drawing/2015/10/21/chartex" xmlns:cx3="http://schemas.microsoft.com/office/drawing/2016/5/9/chartex" xmlns:cx4="http://schemas.microsoft.com/office/drawing/2016/5/10/chartex" xmlns:cx5="http://schemas.microsoft.com/office/drawing/2016/5/11/chartex" xmlns:cx6="http://schemas.microsoft.com/office/drawing/2016/5/12/chartex" xmlns:cx7="http://schemas.microsoft.com/office/drawing/2016/5/13/chartex" xmlns:cx8="http://schemas.microsoft.com/office/drawing/2016/5/14/chartex" xmlns:mc="http://schemas.openxmlformats.org/markup-compatibility/2006" xmlns:aink="http://schemas.microsoft.com/office/drawing/2016/ink" xmlns:am3d="http://schemas.microsoft.com/office/drawing/2017/model3d" xmlns:o="urn:schemas-microsoft-com:office:office" xmlns:r="http://schemas.openxmlformats.org/officeDocument/2006/relationships" xmlns:m="http://schemas.openxmlformats.org/officeDocument/2006/math" xmlns:v="urn:schemas-microsoft-com:vml" xmlns:wp14="http://schemas.microsoft.com/office/word/2010/wordprocessingDrawing" xmlns:wp="http://schemas.openxmlformats.org/drawingml/2006/wordprocessingDrawing" xmlns:w10="urn:schemas-microsoft-com:office:word" xmlns:w="http://schemas.openxmlformats.org/wordprocessingml/2006/main" xmlns:w14="http://schemas.microsoft.com/office/word/2010/wordml" xmlns:w15="http://schemas.microsoft.com/office/word/2012/wordml" xmlns:w16cid="http://schemas.microsoft.com/office/word/2016/wordml/cid" xmlns:w16se="http://schemas.microsoft.com/office/word/2015/wordml/symex" xmlns:wpg="http://schemas.microsoft.com/office/word/2010/wordprocessingGroup" xmlns:wpi="http://schemas.microsoft.com/office/word/2010/wordprocessingInk" xmlns:wne="http://schemas.microsoft.com/office/word/2006/wordml" xmlns:wps="http://schemas.microsoft.com/office/word/2010/wordprocessingShape" mc:Ignorable="w14 w15 w16se w16cid wp14">
   <w:abstractNum w:abstractNumId="0" w15:restartNumberingAfterBreak="0">
     <w:nsid w:val="34363D6F"/>
     <w:multiLevelType w:val="hybridMultilevel"/>
@@ -1030,7 +1131,7 @@
 </file>
 
 <file path=word/styles.xml><?xml version="1.0" encoding="utf-8"?>
-<w:styles xmlns:mc="http://schemas.openxmlformats.org/markup-compatibility/2006" xmlns:r="http://schemas.openxmlformats.org/officeDocument/2006/relationships" xmlns:w="http://schemas.openxmlformats.org/wordprocessingml/2006/main" xmlns:w14="http://schemas.microsoft.com/office/word/2010/wordml" xmlns:w15="http://schemas.microsoft.com/office/word/2012/wordml" xmlns:w16cex="http://schemas.microsoft.com/office/word/2018/wordml/cex" xmlns:w16cid="http://schemas.microsoft.com/office/word/2016/wordml/cid" xmlns:w16="http://schemas.microsoft.com/office/word/2018/wordml" xmlns:w16se="http://schemas.microsoft.com/office/word/2015/wordml/symex" mc:Ignorable="w14 w15 w16se w16cid w16 w16cex">
+<w:styles xmlns:mc="http://schemas.openxmlformats.org/markup-compatibility/2006" xmlns:r="http://schemas.openxmlformats.org/officeDocument/2006/relationships" xmlns:w="http://schemas.openxmlformats.org/wordprocessingml/2006/main" xmlns:w14="http://schemas.microsoft.com/office/word/2010/wordml" xmlns:w15="http://schemas.microsoft.com/office/word/2012/wordml" xmlns:w16cid="http://schemas.microsoft.com/office/word/2016/wordml/cid" xmlns:w16se="http://schemas.microsoft.com/office/word/2015/wordml/symex" mc:Ignorable="w14 w15 w16se w16cid">
   <w:docDefaults>
     <w:rPrDefault>
       <w:rPr>
@@ -1046,7 +1147,7 @@
       </w:pPr>
     </w:pPrDefault>
   </w:docDefaults>
-  <w:latentStyles w:defLockedState="0" w:defUIPriority="99" w:defSemiHidden="0" w:defUnhideWhenUsed="0" w:defQFormat="0" w:count="376">
+  <w:latentStyles w:defLockedState="0" w:defUIPriority="99" w:defSemiHidden="0" w:defUnhideWhenUsed="0" w:defQFormat="0" w:count="377">
     <w:lsdException w:name="Normal" w:uiPriority="0" w:qFormat="1"/>
     <w:lsdException w:name="heading 1" w:uiPriority="9" w:qFormat="1"/>
     <w:lsdException w:name="heading 2" w:semiHidden="1" w:uiPriority="9" w:unhideWhenUsed="1" w:qFormat="1"/>
@@ -1152,7 +1253,6 @@
     <w:lsdException w:name="HTML Sample" w:semiHidden="1" w:unhideWhenUsed="1"/>
     <w:lsdException w:name="HTML Typewriter" w:semiHidden="1" w:unhideWhenUsed="1"/>
     <w:lsdException w:name="HTML Variable" w:semiHidden="1" w:unhideWhenUsed="1"/>
-    <w:lsdException w:name="Normal Table" w:semiHidden="1" w:unhideWhenUsed="1"/>
     <w:lsdException w:name="annotation subject" w:semiHidden="1" w:unhideWhenUsed="1"/>
     <w:lsdException w:name="No List" w:semiHidden="1" w:unhideWhenUsed="1"/>
     <w:lsdException w:name="Outline List 1" w:semiHidden="1" w:unhideWhenUsed="1"/>
@@ -1199,10 +1299,8 @@
     <w:lsdException w:name="Table Subtle 2" w:semiHidden="1" w:unhideWhenUsed="1"/>
     <w:lsdException w:name="Table Web 1" w:semiHidden="1" w:unhideWhenUsed="1"/>
     <w:lsdException w:name="Table Web 2" w:semiHidden="1" w:unhideWhenUsed="1"/>
-    <w:lsdException w:name="Table Web 3" w:semiHidden="1" w:unhideWhenUsed="1"/>
     <w:lsdException w:name="Balloon Text" w:semiHidden="1" w:unhideWhenUsed="1"/>
     <w:lsdException w:name="Table Grid" w:uiPriority="39"/>
-    <w:lsdException w:name="Table Theme" w:semiHidden="1" w:unhideWhenUsed="1"/>
     <w:lsdException w:name="Placeholder Text" w:semiHidden="1"/>
     <w:lsdException w:name="No Spacing" w:uiPriority="1" w:qFormat="1"/>
     <w:lsdException w:name="Light Shading" w:uiPriority="60"/>
@@ -1423,6 +1521,7 @@
     <w:lsdException w:name="Hashtag" w:semiHidden="1" w:unhideWhenUsed="1"/>
     <w:lsdException w:name="Unresolved Mention" w:semiHidden="1" w:unhideWhenUsed="1"/>
     <w:lsdException w:name="Smart Link" w:semiHidden="1" w:unhideWhenUsed="1"/>
+    <w:lsdException w:name="Smart Link Error" w:semiHidden="1" w:unhideWhenUsed="1"/>
   </w:latentStyles>
   <w:style w:type="paragraph" w:default="1" w:styleId="Normal">
     <w:name w:val="Normal"/>
@@ -1431,6 +1530,7 @@
   <w:style w:type="character" w:default="1" w:styleId="DefaultParagraphFont">
     <w:name w:val="Default Paragraph Font"/>
     <w:uiPriority w:val="1"/>
+    <w:semiHidden/>
     <w:unhideWhenUsed/>
   </w:style>
   <w:style w:type="table" w:default="1" w:styleId="TableNormal">

</xml_diff>

<commit_message>
More data points for grid topologies
</commit_message>
<xml_diff>
--- a/Proj2/Report.docx
+++ b/Proj2/Report.docx
@@ -1,6 +1,6 @@
 
 <file path=word/document.xml><?xml version="1.0" encoding="utf-8"?>
-<w:document xmlns:wpc="http://schemas.microsoft.com/office/word/2010/wordprocessingCanvas" xmlns:cx="http://schemas.microsoft.com/office/drawing/2014/chartex" xmlns:cx1="http://schemas.microsoft.com/office/drawing/2015/9/8/chartex" xmlns:cx2="http://schemas.microsoft.com/office/drawing/2015/10/21/chartex" xmlns:cx3="http://schemas.microsoft.com/office/drawing/2016/5/9/chartex" xmlns:cx4="http://schemas.microsoft.com/office/drawing/2016/5/10/chartex" xmlns:cx5="http://schemas.microsoft.com/office/drawing/2016/5/11/chartex" xmlns:cx6="http://schemas.microsoft.com/office/drawing/2016/5/12/chartex" xmlns:cx7="http://schemas.microsoft.com/office/drawing/2016/5/13/chartex" xmlns:cx8="http://schemas.microsoft.com/office/drawing/2016/5/14/chartex" xmlns:mc="http://schemas.openxmlformats.org/markup-compatibility/2006" xmlns:aink="http://schemas.microsoft.com/office/drawing/2016/ink" xmlns:am3d="http://schemas.microsoft.com/office/drawing/2017/model3d" xmlns:o="urn:schemas-microsoft-com:office:office" xmlns:r="http://schemas.openxmlformats.org/officeDocument/2006/relationships" xmlns:m="http://schemas.openxmlformats.org/officeDocument/2006/math" xmlns:v="urn:schemas-microsoft-com:vml" xmlns:wp14="http://schemas.microsoft.com/office/word/2010/wordprocessingDrawing" xmlns:wp="http://schemas.openxmlformats.org/drawingml/2006/wordprocessingDrawing" xmlns:w10="urn:schemas-microsoft-com:office:word" xmlns:w="http://schemas.openxmlformats.org/wordprocessingml/2006/main" xmlns:w14="http://schemas.microsoft.com/office/word/2010/wordml" xmlns:w15="http://schemas.microsoft.com/office/word/2012/wordml" xmlns:w16cid="http://schemas.microsoft.com/office/word/2016/wordml/cid" xmlns:w16se="http://schemas.microsoft.com/office/word/2015/wordml/symex" xmlns:wpg="http://schemas.microsoft.com/office/word/2010/wordprocessingGroup" xmlns:wpi="http://schemas.microsoft.com/office/word/2010/wordprocessingInk" xmlns:wne="http://schemas.microsoft.com/office/word/2006/wordml" xmlns:wps="http://schemas.microsoft.com/office/word/2010/wordprocessingShape" mc:Ignorable="w14 w15 w16se w16cid wp14">
+<w:document xmlns:wpc="http://schemas.microsoft.com/office/word/2010/wordprocessingCanvas" xmlns:cx="http://schemas.microsoft.com/office/drawing/2014/chartex" xmlns:cx1="http://schemas.microsoft.com/office/drawing/2015/9/8/chartex" xmlns:cx2="http://schemas.microsoft.com/office/drawing/2015/10/21/chartex" xmlns:cx3="http://schemas.microsoft.com/office/drawing/2016/5/9/chartex" xmlns:cx4="http://schemas.microsoft.com/office/drawing/2016/5/10/chartex" xmlns:cx5="http://schemas.microsoft.com/office/drawing/2016/5/11/chartex" xmlns:cx6="http://schemas.microsoft.com/office/drawing/2016/5/12/chartex" xmlns:cx7="http://schemas.microsoft.com/office/drawing/2016/5/13/chartex" xmlns:cx8="http://schemas.microsoft.com/office/drawing/2016/5/14/chartex" xmlns:mc="http://schemas.openxmlformats.org/markup-compatibility/2006" xmlns:aink="http://schemas.microsoft.com/office/drawing/2016/ink" xmlns:am3d="http://schemas.microsoft.com/office/drawing/2017/model3d" xmlns:o="urn:schemas-microsoft-com:office:office" xmlns:r="http://schemas.openxmlformats.org/officeDocument/2006/relationships" xmlns:m="http://schemas.openxmlformats.org/officeDocument/2006/math" xmlns:v="urn:schemas-microsoft-com:vml" xmlns:wp14="http://schemas.microsoft.com/office/word/2010/wordprocessingDrawing" xmlns:wp="http://schemas.openxmlformats.org/drawingml/2006/wordprocessingDrawing" xmlns:w10="urn:schemas-microsoft-com:office:word" xmlns:w="http://schemas.openxmlformats.org/wordprocessingml/2006/main" xmlns:w14="http://schemas.microsoft.com/office/word/2010/wordml" xmlns:w15="http://schemas.microsoft.com/office/word/2012/wordml" xmlns:w16cex="http://schemas.microsoft.com/office/word/2018/wordml/cex" xmlns:w16cid="http://schemas.microsoft.com/office/word/2016/wordml/cid" xmlns:w16="http://schemas.microsoft.com/office/word/2018/wordml" xmlns:w16se="http://schemas.microsoft.com/office/word/2015/wordml/symex" xmlns:wpg="http://schemas.microsoft.com/office/word/2010/wordprocessingGroup" xmlns:wpi="http://schemas.microsoft.com/office/word/2010/wordprocessingInk" xmlns:wne="http://schemas.microsoft.com/office/word/2006/wordml" xmlns:wps="http://schemas.microsoft.com/office/word/2010/wordprocessingShape" mc:Ignorable="w14 w15 w16se w16cid w16 w16cex wp14">
   <w:body>
     <w:p>
       <w:pPr>
@@ -60,23 +60,7 @@
           <w:b/>
           <w:bCs/>
         </w:rPr>
-        <w:t xml:space="preserve">Sai Pradyumna Reddy </w:t>
-      </w:r>
-      <w:proofErr w:type="spellStart"/>
-      <w:r>
-        <w:rPr>
-          <w:b/>
-          <w:bCs/>
-        </w:rPr>
-        <w:t>Chegireddy</w:t>
-      </w:r>
-      <w:proofErr w:type="spellEnd"/>
-      <w:r>
-        <w:rPr>
-          <w:b/>
-          <w:bCs/>
-        </w:rPr>
-        <w:t xml:space="preserve"> (UFID: 3463-1711)</w:t>
+        <w:t>Sai Pradyumna Reddy Chegireddy (UFID: 3463-1711)</w:t>
       </w:r>
     </w:p>
     <w:p>
@@ -96,39 +80,7 @@
           <w:b/>
           <w:bCs/>
         </w:rPr>
-        <w:t xml:space="preserve">Sri </w:t>
-      </w:r>
-      <w:proofErr w:type="spellStart"/>
-      <w:r>
-        <w:rPr>
-          <w:b/>
-          <w:bCs/>
-        </w:rPr>
-        <w:t>Greeshma</w:t>
-      </w:r>
-      <w:proofErr w:type="spellEnd"/>
-      <w:r>
-        <w:rPr>
-          <w:b/>
-          <w:bCs/>
-        </w:rPr>
-        <w:t xml:space="preserve"> </w:t>
-      </w:r>
-      <w:proofErr w:type="spellStart"/>
-      <w:r>
-        <w:rPr>
-          <w:b/>
-          <w:bCs/>
-        </w:rPr>
-        <w:t>Avadhootha</w:t>
-      </w:r>
-      <w:proofErr w:type="spellEnd"/>
-      <w:r>
-        <w:rPr>
-          <w:b/>
-          <w:bCs/>
-        </w:rPr>
-        <w:t xml:space="preserve"> (UFID: 1613-6609)</w:t>
+        <w:t>Sri Greeshma Avadhootha (UFID: 1613-6609)</w:t>
       </w:r>
     </w:p>
     <w:p>
@@ -159,15 +111,7 @@
         <w:jc w:val="both"/>
       </w:pPr>
       <w:r>
-        <w:t xml:space="preserve">In our implementation of Push-Sum algorithm, every node is initialized with the values suggested in the project handout of s = </w:t>
-      </w:r>
-      <w:proofErr w:type="spellStart"/>
-      <w:r>
-        <w:t>i</w:t>
-      </w:r>
-      <w:proofErr w:type="spellEnd"/>
-      <w:r>
-        <w:t xml:space="preserve"> and w = 1. Similar to our gossip implementation, the number of nodes is rounded to the nearest perfect square for 2D grid and Imperfect 2D grid topologies. The main process asks a random node to start which then passes a message consisting of a tuple of (s/2, w/2) to a random neighbor while keeping values of s/2 and w/2 as its state. When an actor receives a message tuple, it adds the tuple to its state and keeps half its value while passing on </w:t>
+        <w:t xml:space="preserve">In our implementation of Push-Sum algorithm, every node is initialized with the values suggested in the project handout of s = i and w = 1. Similar to our gossip implementation, the number of nodes is rounded to the nearest perfect square for 2D grid and Imperfect 2D grid topologies. The main process asks a random node to start which then passes a message consisting of a tuple of (s/2, w/2) to a random neighbor while keeping values of s/2 and w/2 as its state. When an actor receives a message tuple, it adds the tuple to its state and keeps half its value while passing on </w:t>
       </w:r>
       <w:r>
         <w:t>another half to a random node. This process continues until an actor’s s/w ratio does not change more than 1.0e-10 for three consecutive iterations after which the actor terminates i.e. it stops passing a tuple to a random neighbor and the algorithm converges when the sum estimates i.e. s/w converge to the average of the sum.</w:t>
@@ -389,10 +333,10 @@
           <w:noProof/>
         </w:rPr>
         <w:drawing>
-          <wp:inline distT="0" distB="0" distL="0" distR="0" wp14:anchorId="77A0427D" wp14:editId="5A23BDB4">
+          <wp:inline distT="0" distB="0" distL="0" distR="0" wp14:anchorId="3B890D8D" wp14:editId="13D9B530">
             <wp:extent cx="4572000" cy="2743200"/>
             <wp:effectExtent l="0" t="0" r="0" b="0"/>
-            <wp:docPr id="12" name="Chart 12">
+            <wp:docPr id="7" name="Chart 7">
               <a:extLst xmlns:a="http://schemas.openxmlformats.org/drawingml/2006/main">
                 <a:ext uri="{FF2B5EF4-FFF2-40B4-BE49-F238E27FC236}">
                   <a16:creationId xmlns:a16="http://schemas.microsoft.com/office/drawing/2014/main" id="{AB5C2C21-FB3E-43C7-9421-1162EB3833B9}"/>
@@ -422,10 +366,10 @@
           <w:noProof/>
         </w:rPr>
         <w:drawing>
-          <wp:inline distT="0" distB="0" distL="0" distR="0" wp14:anchorId="5D1FA0B0" wp14:editId="216454FC">
+          <wp:inline distT="0" distB="0" distL="0" distR="0" wp14:anchorId="14CDFED9" wp14:editId="3DB67D2F">
             <wp:extent cx="4572000" cy="2743200"/>
             <wp:effectExtent l="0" t="0" r="0" b="0"/>
-            <wp:docPr id="13" name="Chart 13">
+            <wp:docPr id="1" name="Chart 1">
               <a:extLst xmlns:a="http://schemas.openxmlformats.org/drawingml/2006/main">
                 <a:ext uri="{FF2B5EF4-FFF2-40B4-BE49-F238E27FC236}">
                   <a16:creationId xmlns:a16="http://schemas.microsoft.com/office/drawing/2014/main" id="{909BEC6F-715F-4FDD-87F4-1A87B19A7284}"/>
@@ -479,10 +423,10 @@
           <w:noProof/>
         </w:rPr>
         <w:drawing>
-          <wp:inline distT="0" distB="0" distL="0" distR="0" wp14:anchorId="53B79660" wp14:editId="4510B89E">
+          <wp:inline distT="0" distB="0" distL="0" distR="0" wp14:anchorId="134E3CAA" wp14:editId="3B79FACF">
             <wp:extent cx="4632960" cy="2743200"/>
             <wp:effectExtent l="0" t="0" r="15240" b="0"/>
-            <wp:docPr id="1" name="Chart 1">
+            <wp:docPr id="6" name="Chart 6">
               <a:extLst xmlns:a="http://schemas.openxmlformats.org/drawingml/2006/main">
                 <a:ext uri="{FF2B5EF4-FFF2-40B4-BE49-F238E27FC236}">
                   <a16:creationId xmlns:a16="http://schemas.microsoft.com/office/drawing/2014/main" id="{36A45D3F-DCE1-43A0-B4E8-DA7EA3ED2DC2}"/>
@@ -791,10 +735,7 @@
         <w:jc w:val="both"/>
       </w:pPr>
       <w:r>
-        <w:t>Line topology is the most inefficient in both Gossip and Push-Sum implementations. Especially in the case of Push-Sum, it takes inordinately long time to converge since it has only two consecutive neighbors and converging the sum estimate to the average of the sum will intuitively take a very long time.</w:t>
-      </w:r>
-      <w:r>
-        <w:t xml:space="preserve"> Our observations confirm this.</w:t>
+        <w:t>Line topology is the most inefficient in both Gossip and Push-Sum implementations. Especially in the case of Push-Sum, it takes inordinately long time to converge since it has only two consecutive neighbors and converging the sum estimate to the average of the sum will intuitively take a very long time. Our observations confirm this.</w:t>
       </w:r>
     </w:p>
     <w:p>
@@ -928,8 +869,6 @@
       <w:r>
         <w:t>while being sandwiched between Full and Line topologies.</w:t>
       </w:r>
-      <w:bookmarkStart w:id="0" w:name="_GoBack"/>
-      <w:bookmarkEnd w:id="0"/>
     </w:p>
     <w:sectPr>
       <w:pgSz w:w="12240" w:h="15840"/>
@@ -942,7 +881,7 @@
 </file>
 
 <file path=word/numbering.xml><?xml version="1.0" encoding="utf-8"?>
-<w:numbering xmlns:wpc="http://schemas.microsoft.com/office/word/2010/wordprocessingCanvas" xmlns:cx="http://schemas.microsoft.com/office/drawing/2014/chartex" xmlns:cx1="http://schemas.microsoft.com/office/drawing/2015/9/8/chartex" xmlns:cx2="http://schemas.microsoft.com/office/drawing/2015/10/21/chartex" xmlns:cx3="http://schemas.microsoft.com/office/drawing/2016/5/9/chartex" xmlns:cx4="http://schemas.microsoft.com/office/drawing/2016/5/10/chartex" xmlns:cx5="http://schemas.microsoft.com/office/drawing/2016/5/11/chartex" xmlns:cx6="http://schemas.microsoft.com/office/drawing/2016/5/12/chartex" xmlns:cx7="http://schemas.microsoft.com/office/drawing/2016/5/13/chartex" xmlns:cx8="http://schemas.microsoft.com/office/drawing/2016/5/14/chartex" xmlns:mc="http://schemas.openxmlformats.org/markup-compatibility/2006" xmlns:aink="http://schemas.microsoft.com/office/drawing/2016/ink" xmlns:am3d="http://schemas.microsoft.com/office/drawing/2017/model3d" xmlns:o="urn:schemas-microsoft-com:office:office" xmlns:r="http://schemas.openxmlformats.org/officeDocument/2006/relationships" xmlns:m="http://schemas.openxmlformats.org/officeDocument/2006/math" xmlns:v="urn:schemas-microsoft-com:vml" xmlns:wp14="http://schemas.microsoft.com/office/word/2010/wordprocessingDrawing" xmlns:wp="http://schemas.openxmlformats.org/drawingml/2006/wordprocessingDrawing" xmlns:w10="urn:schemas-microsoft-com:office:word" xmlns:w="http://schemas.openxmlformats.org/wordprocessingml/2006/main" xmlns:w14="http://schemas.microsoft.com/office/word/2010/wordml" xmlns:w15="http://schemas.microsoft.com/office/word/2012/wordml" xmlns:w16cid="http://schemas.microsoft.com/office/word/2016/wordml/cid" xmlns:w16se="http://schemas.microsoft.com/office/word/2015/wordml/symex" xmlns:wpg="http://schemas.microsoft.com/office/word/2010/wordprocessingGroup" xmlns:wpi="http://schemas.microsoft.com/office/word/2010/wordprocessingInk" xmlns:wne="http://schemas.microsoft.com/office/word/2006/wordml" xmlns:wps="http://schemas.microsoft.com/office/word/2010/wordprocessingShape" mc:Ignorable="w14 w15 w16se w16cid wp14">
+<w:numbering xmlns:wpc="http://schemas.microsoft.com/office/word/2010/wordprocessingCanvas" xmlns:cx="http://schemas.microsoft.com/office/drawing/2014/chartex" xmlns:cx1="http://schemas.microsoft.com/office/drawing/2015/9/8/chartex" xmlns:cx2="http://schemas.microsoft.com/office/drawing/2015/10/21/chartex" xmlns:cx3="http://schemas.microsoft.com/office/drawing/2016/5/9/chartex" xmlns:cx4="http://schemas.microsoft.com/office/drawing/2016/5/10/chartex" xmlns:cx5="http://schemas.microsoft.com/office/drawing/2016/5/11/chartex" xmlns:cx6="http://schemas.microsoft.com/office/drawing/2016/5/12/chartex" xmlns:cx7="http://schemas.microsoft.com/office/drawing/2016/5/13/chartex" xmlns:cx8="http://schemas.microsoft.com/office/drawing/2016/5/14/chartex" xmlns:mc="http://schemas.openxmlformats.org/markup-compatibility/2006" xmlns:aink="http://schemas.microsoft.com/office/drawing/2016/ink" xmlns:am3d="http://schemas.microsoft.com/office/drawing/2017/model3d" xmlns:o="urn:schemas-microsoft-com:office:office" xmlns:r="http://schemas.openxmlformats.org/officeDocument/2006/relationships" xmlns:m="http://schemas.openxmlformats.org/officeDocument/2006/math" xmlns:v="urn:schemas-microsoft-com:vml" xmlns:wp14="http://schemas.microsoft.com/office/word/2010/wordprocessingDrawing" xmlns:wp="http://schemas.openxmlformats.org/drawingml/2006/wordprocessingDrawing" xmlns:w10="urn:schemas-microsoft-com:office:word" xmlns:w="http://schemas.openxmlformats.org/wordprocessingml/2006/main" xmlns:w14="http://schemas.microsoft.com/office/word/2010/wordml" xmlns:w15="http://schemas.microsoft.com/office/word/2012/wordml" xmlns:w16cex="http://schemas.microsoft.com/office/word/2018/wordml/cex" xmlns:w16cid="http://schemas.microsoft.com/office/word/2016/wordml/cid" xmlns:w16="http://schemas.microsoft.com/office/word/2018/wordml" xmlns:w16se="http://schemas.microsoft.com/office/word/2015/wordml/symex" xmlns:wpg="http://schemas.microsoft.com/office/word/2010/wordprocessingGroup" xmlns:wpi="http://schemas.microsoft.com/office/word/2010/wordprocessingInk" xmlns:wne="http://schemas.microsoft.com/office/word/2006/wordml" xmlns:wps="http://schemas.microsoft.com/office/word/2010/wordprocessingShape" mc:Ignorable="w14 w15 w16se w16cid w16 w16cex wp14">
   <w:abstractNum w:abstractNumId="0" w15:restartNumberingAfterBreak="0">
     <w:nsid w:val="34363D6F"/>
     <w:multiLevelType w:val="hybridMultilevel"/>
@@ -1131,7 +1070,7 @@
 </file>
 
 <file path=word/styles.xml><?xml version="1.0" encoding="utf-8"?>
-<w:styles xmlns:mc="http://schemas.openxmlformats.org/markup-compatibility/2006" xmlns:r="http://schemas.openxmlformats.org/officeDocument/2006/relationships" xmlns:w="http://schemas.openxmlformats.org/wordprocessingml/2006/main" xmlns:w14="http://schemas.microsoft.com/office/word/2010/wordml" xmlns:w15="http://schemas.microsoft.com/office/word/2012/wordml" xmlns:w16cid="http://schemas.microsoft.com/office/word/2016/wordml/cid" xmlns:w16se="http://schemas.microsoft.com/office/word/2015/wordml/symex" mc:Ignorable="w14 w15 w16se w16cid">
+<w:styles xmlns:mc="http://schemas.openxmlformats.org/markup-compatibility/2006" xmlns:r="http://schemas.openxmlformats.org/officeDocument/2006/relationships" xmlns:w="http://schemas.openxmlformats.org/wordprocessingml/2006/main" xmlns:w14="http://schemas.microsoft.com/office/word/2010/wordml" xmlns:w15="http://schemas.microsoft.com/office/word/2012/wordml" xmlns:w16cex="http://schemas.microsoft.com/office/word/2018/wordml/cex" xmlns:w16cid="http://schemas.microsoft.com/office/word/2016/wordml/cid" xmlns:w16="http://schemas.microsoft.com/office/word/2018/wordml" xmlns:w16se="http://schemas.microsoft.com/office/word/2015/wordml/symex" mc:Ignorable="w14 w15 w16se w16cid w16 w16cex">
   <w:docDefaults>
     <w:rPrDefault>
       <w:rPr>
@@ -1147,7 +1086,7 @@
       </w:pPr>
     </w:pPrDefault>
   </w:docDefaults>
-  <w:latentStyles w:defLockedState="0" w:defUIPriority="99" w:defSemiHidden="0" w:defUnhideWhenUsed="0" w:defQFormat="0" w:count="377">
+  <w:latentStyles w:defLockedState="0" w:defUIPriority="99" w:defSemiHidden="0" w:defUnhideWhenUsed="0" w:defQFormat="0" w:count="376">
     <w:lsdException w:name="Normal" w:uiPriority="0" w:qFormat="1"/>
     <w:lsdException w:name="heading 1" w:uiPriority="9" w:qFormat="1"/>
     <w:lsdException w:name="heading 2" w:semiHidden="1" w:uiPriority="9" w:unhideWhenUsed="1" w:qFormat="1"/>
@@ -1253,6 +1192,7 @@
     <w:lsdException w:name="HTML Sample" w:semiHidden="1" w:unhideWhenUsed="1"/>
     <w:lsdException w:name="HTML Typewriter" w:semiHidden="1" w:unhideWhenUsed="1"/>
     <w:lsdException w:name="HTML Variable" w:semiHidden="1" w:unhideWhenUsed="1"/>
+    <w:lsdException w:name="Normal Table" w:semiHidden="1" w:unhideWhenUsed="1"/>
     <w:lsdException w:name="annotation subject" w:semiHidden="1" w:unhideWhenUsed="1"/>
     <w:lsdException w:name="No List" w:semiHidden="1" w:unhideWhenUsed="1"/>
     <w:lsdException w:name="Outline List 1" w:semiHidden="1" w:unhideWhenUsed="1"/>
@@ -1299,8 +1239,10 @@
     <w:lsdException w:name="Table Subtle 2" w:semiHidden="1" w:unhideWhenUsed="1"/>
     <w:lsdException w:name="Table Web 1" w:semiHidden="1" w:unhideWhenUsed="1"/>
     <w:lsdException w:name="Table Web 2" w:semiHidden="1" w:unhideWhenUsed="1"/>
+    <w:lsdException w:name="Table Web 3" w:semiHidden="1" w:unhideWhenUsed="1"/>
     <w:lsdException w:name="Balloon Text" w:semiHidden="1" w:unhideWhenUsed="1"/>
     <w:lsdException w:name="Table Grid" w:uiPriority="39"/>
+    <w:lsdException w:name="Table Theme" w:semiHidden="1" w:unhideWhenUsed="1"/>
     <w:lsdException w:name="Placeholder Text" w:semiHidden="1"/>
     <w:lsdException w:name="No Spacing" w:uiPriority="1" w:qFormat="1"/>
     <w:lsdException w:name="Light Shading" w:uiPriority="60"/>
@@ -1521,7 +1463,6 @@
     <w:lsdException w:name="Hashtag" w:semiHidden="1" w:unhideWhenUsed="1"/>
     <w:lsdException w:name="Unresolved Mention" w:semiHidden="1" w:unhideWhenUsed="1"/>
     <w:lsdException w:name="Smart Link" w:semiHidden="1" w:unhideWhenUsed="1"/>
-    <w:lsdException w:name="Smart Link Error" w:semiHidden="1" w:unhideWhenUsed="1"/>
   </w:latentStyles>
   <w:style w:type="paragraph" w:default="1" w:styleId="Normal">
     <w:name w:val="Normal"/>
@@ -3527,10 +3468,10 @@
           </c:marker>
           <c:xVal>
             <c:numRef>
-              <c:f>'2d 60'!$C$2:$C$9</c:f>
+              <c:f>'2d 60'!$C$2:$C$13</c:f>
               <c:numCache>
                 <c:formatCode>General</c:formatCode>
-                <c:ptCount val="8"/>
+                <c:ptCount val="12"/>
                 <c:pt idx="0">
                   <c:v>64</c:v>
                 </c:pt>
@@ -3554,16 +3495,28 @@
                 </c:pt>
                 <c:pt idx="7">
                   <c:v>2116</c:v>
+                </c:pt>
+                <c:pt idx="8">
+                  <c:v>2500</c:v>
+                </c:pt>
+                <c:pt idx="9">
+                  <c:v>3025</c:v>
+                </c:pt>
+                <c:pt idx="10">
+                  <c:v>3600</c:v>
+                </c:pt>
+                <c:pt idx="11">
+                  <c:v>4096</c:v>
                 </c:pt>
               </c:numCache>
             </c:numRef>
           </c:xVal>
           <c:yVal>
             <c:numRef>
-              <c:f>'2d 60'!$D$2:$D$9</c:f>
+              <c:f>'2d 60'!$D$2:$D$13</c:f>
               <c:numCache>
                 <c:formatCode>General</c:formatCode>
-                <c:ptCount val="8"/>
+                <c:ptCount val="12"/>
                 <c:pt idx="0">
                   <c:v>45</c:v>
                 </c:pt>
@@ -3587,6 +3540,18 @@
                 </c:pt>
                 <c:pt idx="7">
                   <c:v>54367</c:v>
+                </c:pt>
+                <c:pt idx="8">
+                  <c:v>84317</c:v>
+                </c:pt>
+                <c:pt idx="9">
+                  <c:v>123653</c:v>
+                </c:pt>
+                <c:pt idx="10">
+                  <c:v>190873</c:v>
+                </c:pt>
+                <c:pt idx="11">
+                  <c:v>265810</c:v>
                 </c:pt>
               </c:numCache>
             </c:numRef>
@@ -3594,7 +3559,7 @@
           <c:smooth val="0"/>
           <c:extLst>
             <c:ext xmlns:c16="http://schemas.microsoft.com/office/drawing/2014/chart" uri="{C3380CC4-5D6E-409C-BE32-E72D297353CC}">
-              <c16:uniqueId val="{00000000-816A-4AD0-A0DF-10A139326F91}"/>
+              <c16:uniqueId val="{00000000-8F1E-4C0F-BC45-63B34D6E2FA6}"/>
             </c:ext>
           </c:extLst>
         </c:ser>
@@ -4008,10 +3973,10 @@
           </c:marker>
           <c:xVal>
             <c:numRef>
-              <c:f>'imp2d 60'!$C$2:$C$11</c:f>
+              <c:f>'imp2d 60'!$C$2:$C$19</c:f>
               <c:numCache>
                 <c:formatCode>General</c:formatCode>
-                <c:ptCount val="10"/>
+                <c:ptCount val="18"/>
                 <c:pt idx="0">
                   <c:v>64</c:v>
                 </c:pt>
@@ -4040,6 +4005,12 @@
                   <c:v>2500</c:v>
                 </c:pt>
                 <c:pt idx="9">
+                  <c:v>3025</c:v>
+                </c:pt>
+                <c:pt idx="10">
+                  <c:v>3600</c:v>
+                </c:pt>
+                <c:pt idx="11">
                   <c:v>4096</c:v>
                 </c:pt>
               </c:numCache>
@@ -4047,10 +4018,10 @@
           </c:xVal>
           <c:yVal>
             <c:numRef>
-              <c:f>'imp2d 60'!$D$2:$D$11</c:f>
+              <c:f>'imp2d 60'!$D$2:$D$25</c:f>
               <c:numCache>
                 <c:formatCode>General</c:formatCode>
-                <c:ptCount val="10"/>
+                <c:ptCount val="24"/>
                 <c:pt idx="0">
                   <c:v>42</c:v>
                 </c:pt>
@@ -4079,6 +4050,12 @@
                   <c:v>68723</c:v>
                 </c:pt>
                 <c:pt idx="9">
+                  <c:v>101455</c:v>
+                </c:pt>
+                <c:pt idx="10">
+                  <c:v>166352</c:v>
+                </c:pt>
+                <c:pt idx="11">
                   <c:v>193523</c:v>
                 </c:pt>
               </c:numCache>
@@ -4087,7 +4064,7 @@
           <c:smooth val="0"/>
           <c:extLst>
             <c:ext xmlns:c16="http://schemas.microsoft.com/office/drawing/2014/chart" uri="{C3380CC4-5D6E-409C-BE32-E72D297353CC}">
-              <c16:uniqueId val="{00000000-1DCA-4835-A159-1445A50FE1CF}"/>
+              <c16:uniqueId val="{00000000-774D-4BF4-9B5F-FEE2811413B9}"/>
             </c:ext>
           </c:extLst>
         </c:ser>
@@ -4573,7 +4550,7 @@
           <c:smooth val="0"/>
           <c:extLst>
             <c:ext xmlns:c16="http://schemas.microsoft.com/office/drawing/2014/chart" uri="{C3380CC4-5D6E-409C-BE32-E72D297353CC}">
-              <c16:uniqueId val="{00000000-76E9-4C21-9EE2-19BA231C42D7}"/>
+              <c16:uniqueId val="{00000000-6E9A-4026-897B-9A43FA209BC8}"/>
             </c:ext>
           </c:extLst>
         </c:ser>
@@ -4684,7 +4661,7 @@
           <c:smooth val="0"/>
           <c:extLst>
             <c:ext xmlns:c16="http://schemas.microsoft.com/office/drawing/2014/chart" uri="{C3380CC4-5D6E-409C-BE32-E72D297353CC}">
-              <c16:uniqueId val="{00000001-76E9-4C21-9EE2-19BA231C42D7}"/>
+              <c16:uniqueId val="{00000001-6E9A-4026-897B-9A43FA209BC8}"/>
             </c:ext>
           </c:extLst>
         </c:ser>
@@ -4720,10 +4697,10 @@
           </c:marker>
           <c:xVal>
             <c:numRef>
-              <c:f>Cumulative!$J$2:$J$11</c:f>
+              <c:f>Cumulative!$J$2:$J$13</c:f>
               <c:numCache>
                 <c:formatCode>General</c:formatCode>
-                <c:ptCount val="10"/>
+                <c:ptCount val="12"/>
                 <c:pt idx="0">
                   <c:v>64</c:v>
                 </c:pt>
@@ -4752,6 +4729,12 @@
                   <c:v>2500</c:v>
                 </c:pt>
                 <c:pt idx="9">
+                  <c:v>3025</c:v>
+                </c:pt>
+                <c:pt idx="10">
+                  <c:v>3600</c:v>
+                </c:pt>
+                <c:pt idx="11">
                   <c:v>4096</c:v>
                 </c:pt>
               </c:numCache>
@@ -4759,10 +4742,10 @@
           </c:xVal>
           <c:yVal>
             <c:numRef>
-              <c:f>Cumulative!$K$2:$K$11</c:f>
+              <c:f>Cumulative!$K$2:$K$13</c:f>
               <c:numCache>
                 <c:formatCode>General</c:formatCode>
-                <c:ptCount val="10"/>
+                <c:ptCount val="12"/>
                 <c:pt idx="0">
                   <c:v>45</c:v>
                 </c:pt>
@@ -4791,6 +4774,12 @@
                   <c:v>84317</c:v>
                 </c:pt>
                 <c:pt idx="9">
+                  <c:v>123653</c:v>
+                </c:pt>
+                <c:pt idx="10">
+                  <c:v>190873</c:v>
+                </c:pt>
+                <c:pt idx="11">
                   <c:v>265810</c:v>
                 </c:pt>
               </c:numCache>
@@ -4799,7 +4788,7 @@
           <c:smooth val="0"/>
           <c:extLst>
             <c:ext xmlns:c16="http://schemas.microsoft.com/office/drawing/2014/chart" uri="{C3380CC4-5D6E-409C-BE32-E72D297353CC}">
-              <c16:uniqueId val="{00000002-76E9-4C21-9EE2-19BA231C42D7}"/>
+              <c16:uniqueId val="{00000002-6E9A-4026-897B-9A43FA209BC8}"/>
             </c:ext>
           </c:extLst>
         </c:ser>
@@ -4835,10 +4824,10 @@
           </c:marker>
           <c:xVal>
             <c:numRef>
-              <c:f>Cumulative!$J$2:$J$11</c:f>
+              <c:f>Cumulative!$J$2:$J$13</c:f>
               <c:numCache>
                 <c:formatCode>General</c:formatCode>
-                <c:ptCount val="10"/>
+                <c:ptCount val="12"/>
                 <c:pt idx="0">
                   <c:v>64</c:v>
                 </c:pt>
@@ -4867,6 +4856,12 @@
                   <c:v>2500</c:v>
                 </c:pt>
                 <c:pt idx="9">
+                  <c:v>3025</c:v>
+                </c:pt>
+                <c:pt idx="10">
+                  <c:v>3600</c:v>
+                </c:pt>
+                <c:pt idx="11">
                   <c:v>4096</c:v>
                 </c:pt>
               </c:numCache>
@@ -4874,10 +4869,10 @@
           </c:xVal>
           <c:yVal>
             <c:numRef>
-              <c:f>Cumulative!$L$2:$L$11</c:f>
+              <c:f>Cumulative!$L$2:$L$13</c:f>
               <c:numCache>
                 <c:formatCode>General</c:formatCode>
-                <c:ptCount val="10"/>
+                <c:ptCount val="12"/>
                 <c:pt idx="0">
                   <c:v>42</c:v>
                 </c:pt>
@@ -4906,6 +4901,12 @@
                   <c:v>68723</c:v>
                 </c:pt>
                 <c:pt idx="9">
+                  <c:v>101455</c:v>
+                </c:pt>
+                <c:pt idx="10">
+                  <c:v>166352</c:v>
+                </c:pt>
+                <c:pt idx="11">
                   <c:v>193523</c:v>
                 </c:pt>
               </c:numCache>
@@ -4914,7 +4915,7 @@
           <c:smooth val="0"/>
           <c:extLst>
             <c:ext xmlns:c16="http://schemas.microsoft.com/office/drawing/2014/chart" uri="{C3380CC4-5D6E-409C-BE32-E72D297353CC}">
-              <c16:uniqueId val="{00000003-76E9-4C21-9EE2-19BA231C42D7}"/>
+              <c16:uniqueId val="{00000003-6E9A-4026-897B-9A43FA209BC8}"/>
             </c:ext>
           </c:extLst>
         </c:ser>

</xml_diff>